<commit_message>
Ajuste textuais do documento
</commit_message>
<xml_diff>
--- a/Modelo de relatório - Parceiro.docx
+++ b/Modelo de relatório - Parceiro.docx
@@ -21,7 +21,6 @@
           <w:bCs/>
           <w:sz w:val="28"/>
           <w:szCs w:val="28"/>
-          <w:highlight w:val="green"/>
         </w:rPr>
         <w:t>RELATÓRIO DE</w:t>
       </w:r>
@@ -32,9 +31,8 @@
           <w:bCs/>
           <w:sz w:val="28"/>
           <w:szCs w:val="28"/>
-          <w:highlight w:val="green"/>
-        </w:rPr>
-        <w:t xml:space="preserve"> ESTIMATIVA DE RETRIBUIÇÃO</w:t>
+        </w:rPr>
+        <w:t xml:space="preserve"> ESTIMATIVA DE RETRIBUIÇÃO </w:t>
       </w:r>
       <w:r>
         <w:rPr>
@@ -44,27 +42,7 @@
           <w:sz w:val="28"/>
           <w:szCs w:val="28"/>
         </w:rPr>
-        <w:t xml:space="preserve"> </w:t>
-      </w:r>
-      <w:r>
-        <w:rPr>
-          <w:rFonts w:ascii="Arial Narrow" w:hAnsi="Arial Narrow" w:cstheme="minorBidi"/>
-          <w:b/>
-          <w:bCs/>
-          <w:sz w:val="28"/>
-          <w:szCs w:val="28"/>
-        </w:rPr>
         <w:br/>
-      </w:r>
-      <w:r>
-        <w:rPr>
-          <w:rFonts w:ascii="Arial Narrow" w:hAnsi="Arial Narrow" w:cstheme="minorBidi"/>
-          <w:b/>
-          <w:bCs/>
-          <w:sz w:val="28"/>
-          <w:szCs w:val="28"/>
-          <w:highlight w:val="green"/>
-        </w:rPr>
         <w:t>&lt;&lt;NOME DO FINDER&gt;&gt;</w:t>
       </w:r>
     </w:p>
@@ -94,7 +72,6 @@
           <w:bCs/>
           <w:sz w:val="24"/>
           <w:szCs w:val="24"/>
-          <w:highlight w:val="green"/>
         </w:rPr>
       </w:pPr>
       <w:r>
@@ -104,7 +81,6 @@
           <w:bCs/>
           <w:sz w:val="24"/>
           <w:szCs w:val="24"/>
-          <w:highlight w:val="green"/>
         </w:rPr>
         <w:t>INTRODUÇÃO</w:t>
       </w:r>
@@ -125,7 +101,6 @@
           <w:rFonts w:ascii="Arial Narrow" w:hAnsi="Arial Narrow" w:cstheme="minorBidi"/>
           <w:sz w:val="24"/>
           <w:szCs w:val="24"/>
-          <w:highlight w:val="green"/>
         </w:rPr>
         <w:t xml:space="preserve">Este relatório apresenta o acompanhamento das métricas referentes </w:t>
       </w:r>
@@ -134,7 +109,6 @@
           <w:rFonts w:ascii="Arial Narrow" w:hAnsi="Arial Narrow" w:cstheme="minorBidi"/>
           <w:sz w:val="24"/>
           <w:szCs w:val="24"/>
-          <w:highlight w:val="green"/>
         </w:rPr>
         <w:t>a &lt;&lt;NOME DO FINDER&gt;&gt;</w:t>
       </w:r>
@@ -143,7 +117,6 @@
           <w:rFonts w:ascii="Arial Narrow" w:hAnsi="Arial Narrow" w:cstheme="minorBidi"/>
           <w:sz w:val="24"/>
           <w:szCs w:val="24"/>
-          <w:highlight w:val="green"/>
         </w:rPr>
         <w:t xml:space="preserve">, </w:t>
       </w:r>
@@ -152,7 +125,6 @@
           <w:rFonts w:ascii="Arial Narrow" w:hAnsi="Arial Narrow" w:cstheme="minorBidi"/>
           <w:sz w:val="24"/>
           <w:szCs w:val="24"/>
-          <w:highlight w:val="green"/>
         </w:rPr>
         <w:t>no que se refere a prospecções e fechamentos.</w:t>
       </w:r>
@@ -184,7 +156,6 @@
           <w:bCs/>
           <w:sz w:val="24"/>
           <w:szCs w:val="24"/>
-          <w:highlight w:val="green"/>
         </w:rPr>
       </w:pPr>
       <w:r>
@@ -194,7 +165,6 @@
           <w:bCs/>
           <w:sz w:val="24"/>
           <w:szCs w:val="24"/>
-          <w:highlight w:val="green"/>
         </w:rPr>
         <w:t>DADOS GERAIS</w:t>
       </w:r>
@@ -211,15 +181,13 @@
           <w:rFonts w:ascii="Arial Narrow" w:hAnsi="Arial Narrow" w:cstheme="minorBidi"/>
           <w:sz w:val="24"/>
           <w:szCs w:val="24"/>
-          <w:highlight w:val="green"/>
-        </w:rPr>
-      </w:pPr>
-      <w:r>
-        <w:rPr>
-          <w:rFonts w:ascii="Arial Narrow" w:hAnsi="Arial Narrow" w:cstheme="minorBidi"/>
-          <w:sz w:val="24"/>
-          <w:szCs w:val="24"/>
-          <w:highlight w:val="green"/>
+        </w:rPr>
+      </w:pPr>
+      <w:r>
+        <w:rPr>
+          <w:rFonts w:ascii="Arial Narrow" w:hAnsi="Arial Narrow" w:cstheme="minorBidi"/>
+          <w:sz w:val="24"/>
+          <w:szCs w:val="24"/>
         </w:rPr>
         <w:t>NOME: &lt;&lt;NOME DO FINDER&gt;&gt;</w:t>
       </w:r>
@@ -236,15 +204,13 @@
           <w:rFonts w:ascii="Arial Narrow" w:hAnsi="Arial Narrow" w:cstheme="minorBidi"/>
           <w:sz w:val="24"/>
           <w:szCs w:val="24"/>
-          <w:highlight w:val="green"/>
-        </w:rPr>
-      </w:pPr>
-      <w:r>
-        <w:rPr>
-          <w:rFonts w:ascii="Arial Narrow" w:hAnsi="Arial Narrow" w:cstheme="minorBidi"/>
-          <w:sz w:val="24"/>
-          <w:szCs w:val="24"/>
-          <w:highlight w:val="green"/>
+        </w:rPr>
+      </w:pPr>
+      <w:r>
+        <w:rPr>
+          <w:rFonts w:ascii="Arial Narrow" w:hAnsi="Arial Narrow" w:cstheme="minorBidi"/>
+          <w:sz w:val="24"/>
+          <w:szCs w:val="24"/>
         </w:rPr>
         <w:t>CÓDIGO DO PARCEIRO: &lt;&lt;CÓDIGO DO FINDER&gt;&gt;</w:t>
       </w:r>
@@ -261,15 +227,13 @@
           <w:rFonts w:ascii="Arial Narrow" w:hAnsi="Arial Narrow" w:cstheme="minorBidi"/>
           <w:sz w:val="24"/>
           <w:szCs w:val="24"/>
-          <w:highlight w:val="green"/>
-        </w:rPr>
-      </w:pPr>
-      <w:r>
-        <w:rPr>
-          <w:rFonts w:ascii="Arial Narrow" w:hAnsi="Arial Narrow" w:cstheme="minorBidi"/>
-          <w:sz w:val="24"/>
-          <w:szCs w:val="24"/>
-          <w:highlight w:val="green"/>
+        </w:rPr>
+      </w:pPr>
+      <w:r>
+        <w:rPr>
+          <w:rFonts w:ascii="Arial Narrow" w:hAnsi="Arial Narrow" w:cstheme="minorBidi"/>
+          <w:sz w:val="24"/>
+          <w:szCs w:val="24"/>
         </w:rPr>
         <w:t>MODALIDADE DE PARCERIA: &lt;&lt;TIPO DE PARCERIA&gt;&gt;</w:t>
       </w:r>
@@ -286,15 +250,13 @@
           <w:rFonts w:ascii="Arial Narrow" w:hAnsi="Arial Narrow" w:cstheme="minorBidi"/>
           <w:sz w:val="24"/>
           <w:szCs w:val="24"/>
-          <w:highlight w:val="green"/>
-        </w:rPr>
-      </w:pPr>
-      <w:r>
-        <w:rPr>
-          <w:rFonts w:ascii="Arial Narrow" w:hAnsi="Arial Narrow" w:cstheme="minorBidi"/>
-          <w:sz w:val="24"/>
-          <w:szCs w:val="24"/>
-          <w:highlight w:val="green"/>
+        </w:rPr>
+      </w:pPr>
+      <w:r>
+        <w:rPr>
+          <w:rFonts w:ascii="Arial Narrow" w:hAnsi="Arial Narrow" w:cstheme="minorBidi"/>
+          <w:sz w:val="24"/>
+          <w:szCs w:val="24"/>
         </w:rPr>
         <w:t>DATA DA ANÁLISE: &lt;&lt;DATA POR EXTENSO&gt;&gt;</w:t>
       </w:r>
@@ -309,7 +271,6 @@
           <w:bCs/>
           <w:sz w:val="21"/>
           <w:szCs w:val="21"/>
-          <w:highlight w:val="green"/>
         </w:rPr>
       </w:pPr>
     </w:p>
@@ -327,7 +288,6 @@
           <w:bCs/>
           <w:sz w:val="24"/>
           <w:szCs w:val="24"/>
-          <w:highlight w:val="green"/>
         </w:rPr>
       </w:pPr>
       <w:r>
@@ -337,7 +297,6 @@
           <w:bCs/>
           <w:sz w:val="24"/>
           <w:szCs w:val="24"/>
-          <w:highlight w:val="green"/>
         </w:rPr>
         <w:t>MÉTRICAS DE FECHAMENTO</w:t>
       </w:r>
@@ -351,15 +310,13 @@
           <w:rFonts w:ascii="Arial Narrow" w:hAnsi="Arial Narrow" w:cstheme="minorBidi"/>
           <w:sz w:val="24"/>
           <w:szCs w:val="24"/>
-          <w:highlight w:val="green"/>
-        </w:rPr>
-      </w:pPr>
-      <w:r>
-        <w:rPr>
-          <w:rFonts w:ascii="Arial Narrow" w:hAnsi="Arial Narrow" w:cstheme="minorBidi"/>
-          <w:sz w:val="24"/>
-          <w:szCs w:val="24"/>
-          <w:highlight w:val="green"/>
+        </w:rPr>
+      </w:pPr>
+      <w:r>
+        <w:rPr>
+          <w:rFonts w:ascii="Arial Narrow" w:hAnsi="Arial Narrow" w:cstheme="minorBidi"/>
+          <w:sz w:val="24"/>
+          <w:szCs w:val="24"/>
         </w:rPr>
         <w:t>Referente as métricas</w:t>
       </w:r>
@@ -368,7 +325,6 @@
           <w:rFonts w:ascii="Arial Narrow" w:hAnsi="Arial Narrow" w:cstheme="minorBidi"/>
           <w:sz w:val="24"/>
           <w:szCs w:val="24"/>
-          <w:highlight w:val="green"/>
         </w:rPr>
         <w:t xml:space="preserve"> presentes em nossa base</w:t>
       </w:r>
@@ -377,7 +333,6 @@
           <w:rFonts w:ascii="Arial Narrow" w:hAnsi="Arial Narrow" w:cstheme="minorBidi"/>
           <w:sz w:val="24"/>
           <w:szCs w:val="24"/>
-          <w:highlight w:val="green"/>
         </w:rPr>
         <w:t>, segue</w:t>
       </w:r>
@@ -386,7 +341,6 @@
           <w:rFonts w:ascii="Arial Narrow" w:hAnsi="Arial Narrow" w:cstheme="minorBidi"/>
           <w:sz w:val="24"/>
           <w:szCs w:val="24"/>
-          <w:highlight w:val="green"/>
         </w:rPr>
         <w:t xml:space="preserve"> a relação </w:t>
       </w:r>
@@ -395,7 +349,6 @@
           <w:rFonts w:ascii="Arial Narrow" w:hAnsi="Arial Narrow" w:cstheme="minorBidi"/>
           <w:sz w:val="24"/>
           <w:szCs w:val="24"/>
-          <w:highlight w:val="green"/>
         </w:rPr>
         <w:t xml:space="preserve">dos fechamentos realizados </w:t>
       </w:r>
@@ -404,7 +357,6 @@
           <w:rFonts w:ascii="Arial Narrow" w:hAnsi="Arial Narrow" w:cstheme="minorBidi"/>
           <w:sz w:val="24"/>
           <w:szCs w:val="24"/>
-          <w:highlight w:val="green"/>
         </w:rPr>
         <w:t>por &lt;&lt;NOME DO FINDER&gt;&gt;</w:t>
       </w:r>
@@ -413,7 +365,6 @@
           <w:rFonts w:ascii="Arial Narrow" w:hAnsi="Arial Narrow" w:cstheme="minorBidi"/>
           <w:sz w:val="24"/>
           <w:szCs w:val="24"/>
-          <w:highlight w:val="green"/>
         </w:rPr>
         <w:t>:</w:t>
       </w:r>
@@ -427,7 +378,6 @@
           <w:rFonts w:ascii="Arial Narrow" w:hAnsi="Arial Narrow" w:cstheme="minorBidi"/>
           <w:sz w:val="24"/>
           <w:szCs w:val="24"/>
-          <w:highlight w:val="green"/>
         </w:rPr>
       </w:pPr>
     </w:p>
@@ -447,7 +397,6 @@
           <w:rFonts w:ascii="Arial Narrow" w:hAnsi="Arial Narrow" w:cstheme="minorBidi"/>
           <w:sz w:val="24"/>
           <w:szCs w:val="24"/>
-          <w:highlight w:val="green"/>
         </w:rPr>
         <w:t>A relação de c</w:t>
       </w:r>
@@ -456,7 +405,6 @@
           <w:rFonts w:ascii="Arial Narrow" w:hAnsi="Arial Narrow" w:cstheme="minorBidi"/>
           <w:sz w:val="24"/>
           <w:szCs w:val="24"/>
-          <w:highlight w:val="green"/>
         </w:rPr>
         <w:t>onsorciados</w:t>
       </w:r>
@@ -465,7 +413,6 @@
           <w:rFonts w:ascii="Arial Narrow" w:hAnsi="Arial Narrow" w:cstheme="minorBidi"/>
           <w:sz w:val="24"/>
           <w:szCs w:val="24"/>
-          <w:highlight w:val="green"/>
         </w:rPr>
         <w:t>, com as suas respectivas datas de assinatura, tal como o parceiro subcontratado responsável, encontra-se</w:t>
       </w:r>
@@ -474,7 +421,6 @@
           <w:rFonts w:ascii="Arial Narrow" w:hAnsi="Arial Narrow" w:cstheme="minorBidi"/>
           <w:sz w:val="24"/>
           <w:szCs w:val="24"/>
-          <w:highlight w:val="green"/>
         </w:rPr>
         <w:t xml:space="preserve"> descrita abaixo</w:t>
       </w:r>
@@ -483,7 +429,6 @@
           <w:rFonts w:ascii="Arial Narrow" w:hAnsi="Arial Narrow" w:cstheme="minorBidi"/>
           <w:sz w:val="24"/>
           <w:szCs w:val="24"/>
-          <w:highlight w:val="green"/>
         </w:rPr>
         <w:t>:</w:t>
       </w:r>
@@ -499,7 +444,6 @@
           <w:bCs/>
           <w:sz w:val="21"/>
           <w:szCs w:val="21"/>
-          <w:highlight w:val="yellow"/>
         </w:rPr>
       </w:pPr>
     </w:p>
@@ -535,7 +479,6 @@
                 <w:rFonts w:ascii="Arial Narrow" w:hAnsi="Arial Narrow" w:cstheme="minorBidi"/>
                 <w:sz w:val="20"/>
                 <w:szCs w:val="20"/>
-                <w:highlight w:val="green"/>
               </w:rPr>
             </w:pPr>
             <w:r>
@@ -543,7 +486,6 @@
                 <w:rFonts w:ascii="Arial Narrow" w:hAnsi="Arial Narrow" w:cstheme="minorBidi"/>
                 <w:sz w:val="20"/>
                 <w:szCs w:val="20"/>
-                <w:highlight w:val="green"/>
               </w:rPr>
               <w:t>CONSORCIADO</w:t>
             </w:r>
@@ -562,7 +504,6 @@
                 <w:rFonts w:ascii="Arial Narrow" w:hAnsi="Arial Narrow" w:cstheme="minorBidi"/>
                 <w:sz w:val="20"/>
                 <w:szCs w:val="20"/>
-                <w:highlight w:val="green"/>
               </w:rPr>
             </w:pPr>
             <w:r>
@@ -570,7 +511,6 @@
                 <w:rFonts w:ascii="Arial Narrow" w:hAnsi="Arial Narrow" w:cstheme="minorBidi"/>
                 <w:sz w:val="20"/>
                 <w:szCs w:val="20"/>
-                <w:highlight w:val="green"/>
               </w:rPr>
               <w:t>DATA DE ASSINATURA</w:t>
             </w:r>
@@ -589,7 +529,6 @@
                 <w:rFonts w:ascii="Arial Narrow" w:hAnsi="Arial Narrow" w:cstheme="minorBidi"/>
                 <w:sz w:val="20"/>
                 <w:szCs w:val="20"/>
-                <w:highlight w:val="green"/>
               </w:rPr>
             </w:pPr>
             <w:r>
@@ -597,7 +536,6 @@
                 <w:rFonts w:ascii="Arial Narrow" w:hAnsi="Arial Narrow" w:cstheme="minorBidi"/>
                 <w:sz w:val="20"/>
                 <w:szCs w:val="20"/>
-                <w:highlight w:val="green"/>
               </w:rPr>
               <w:t>PLANO DE BENEFÍCIO</w:t>
             </w:r>
@@ -616,7 +554,6 @@
                 <w:rFonts w:ascii="Arial Narrow" w:hAnsi="Arial Narrow" w:cstheme="minorBidi"/>
                 <w:sz w:val="20"/>
                 <w:szCs w:val="20"/>
-                <w:highlight w:val="green"/>
               </w:rPr>
             </w:pPr>
             <w:r>
@@ -624,7 +561,6 @@
                 <w:rFonts w:ascii="Arial Narrow" w:hAnsi="Arial Narrow" w:cstheme="minorBidi"/>
                 <w:sz w:val="20"/>
                 <w:szCs w:val="20"/>
-                <w:highlight w:val="green"/>
               </w:rPr>
               <w:t>VALOR DA ÚLTIMA FATURA</w:t>
             </w:r>
@@ -925,7 +861,6 @@
           <w:bCs/>
           <w:sz w:val="24"/>
           <w:szCs w:val="24"/>
-          <w:highlight w:val="green"/>
         </w:rPr>
       </w:pPr>
       <w:r>
@@ -935,7 +870,6 @@
           <w:bCs/>
           <w:sz w:val="24"/>
           <w:szCs w:val="24"/>
-          <w:highlight w:val="green"/>
         </w:rPr>
         <w:t>MÉTRICAS DE PROSPECÇÃO</w:t>
       </w:r>
@@ -949,15 +883,13 @@
           <w:rFonts w:ascii="Arial Narrow" w:hAnsi="Arial Narrow" w:cstheme="minorBidi"/>
           <w:sz w:val="24"/>
           <w:szCs w:val="24"/>
-          <w:highlight w:val="green"/>
-        </w:rPr>
-      </w:pPr>
-      <w:r>
-        <w:rPr>
-          <w:rFonts w:ascii="Arial Narrow" w:hAnsi="Arial Narrow" w:cstheme="minorBidi"/>
-          <w:sz w:val="24"/>
-          <w:szCs w:val="24"/>
-          <w:highlight w:val="green"/>
+        </w:rPr>
+      </w:pPr>
+      <w:r>
+        <w:rPr>
+          <w:rFonts w:ascii="Arial Narrow" w:hAnsi="Arial Narrow" w:cstheme="minorBidi"/>
+          <w:sz w:val="24"/>
+          <w:szCs w:val="24"/>
         </w:rPr>
         <w:t>Referente as métricas presentes em nossa base, segue a relação das prospecções realizadas por &lt;&lt;NOME DO FINDER&gt;&gt;:</w:t>
       </w:r>
@@ -971,7 +903,6 @@
           <w:rFonts w:ascii="Arial Narrow" w:hAnsi="Arial Narrow" w:cstheme="minorBidi"/>
           <w:sz w:val="24"/>
           <w:szCs w:val="24"/>
-          <w:highlight w:val="green"/>
         </w:rPr>
       </w:pPr>
     </w:p>
@@ -991,7 +922,6 @@
           <w:rFonts w:ascii="Arial Narrow" w:hAnsi="Arial Narrow" w:cstheme="minorBidi"/>
           <w:sz w:val="24"/>
           <w:szCs w:val="24"/>
-          <w:highlight w:val="green"/>
         </w:rPr>
         <w:t>A relação de leads, com as suas respectivas datas de assinatura, encontra-se descrita abaixo:</w:t>
       </w:r>
@@ -1038,7 +968,6 @@
                 <w:rFonts w:ascii="Arial Narrow" w:hAnsi="Arial Narrow" w:cstheme="minorBidi"/>
                 <w:sz w:val="20"/>
                 <w:szCs w:val="20"/>
-                <w:highlight w:val="green"/>
               </w:rPr>
             </w:pPr>
             <w:r>
@@ -1046,7 +975,6 @@
                 <w:rFonts w:ascii="Arial Narrow" w:hAnsi="Arial Narrow" w:cstheme="minorBidi"/>
                 <w:sz w:val="20"/>
                 <w:szCs w:val="20"/>
-                <w:highlight w:val="green"/>
               </w:rPr>
               <w:t>LEAD</w:t>
             </w:r>
@@ -1064,7 +992,6 @@
                 <w:rFonts w:ascii="Arial Narrow" w:hAnsi="Arial Narrow" w:cstheme="minorBidi"/>
                 <w:sz w:val="20"/>
                 <w:szCs w:val="20"/>
-                <w:highlight w:val="green"/>
               </w:rPr>
             </w:pPr>
             <w:r>
@@ -1072,7 +999,6 @@
                 <w:rFonts w:ascii="Arial Narrow" w:hAnsi="Arial Narrow" w:cstheme="minorBidi"/>
                 <w:sz w:val="20"/>
                 <w:szCs w:val="20"/>
-                <w:highlight w:val="green"/>
               </w:rPr>
               <w:t>DATA DE ENTRADA</w:t>
             </w:r>
@@ -1090,7 +1016,6 @@
                 <w:rFonts w:ascii="Arial Narrow" w:hAnsi="Arial Narrow" w:cstheme="minorBidi"/>
                 <w:sz w:val="20"/>
                 <w:szCs w:val="20"/>
-                <w:highlight w:val="green"/>
               </w:rPr>
             </w:pPr>
             <w:r>
@@ -1098,7 +1023,6 @@
                 <w:rFonts w:ascii="Arial Narrow" w:hAnsi="Arial Narrow" w:cstheme="minorBidi"/>
                 <w:sz w:val="20"/>
                 <w:szCs w:val="20"/>
-                <w:highlight w:val="green"/>
               </w:rPr>
               <w:t>VALOR DA ÚLTIMA FATURA</w:t>
             </w:r>
@@ -1725,23 +1649,7 @@
           <w:sz w:val="24"/>
           <w:szCs w:val="24"/>
         </w:rPr>
-        <w:t xml:space="preserve">A estimativa de retribuição </w:t>
-      </w:r>
-      <w:r>
-        <w:rPr>
-          <w:rFonts w:ascii="Arial Narrow" w:hAnsi="Arial Narrow" w:cstheme="minorBidi"/>
-          <w:sz w:val="24"/>
-          <w:szCs w:val="24"/>
-        </w:rPr>
-        <w:t>é</w:t>
-      </w:r>
-      <w:r>
-        <w:rPr>
-          <w:rFonts w:ascii="Arial Narrow" w:hAnsi="Arial Narrow" w:cstheme="minorBidi"/>
-          <w:sz w:val="24"/>
-          <w:szCs w:val="24"/>
-        </w:rPr>
-        <w:t xml:space="preserve"> calculada com base no valor líquido pago pelo cliente, correspondente ao valor da assinatura. A seguir, apresentamos a projeção elaborada considerando a hipótese de conversão integral dos leads prospectados, oferecendo uma visão do potencial estimado de retribuição</w:t>
+        <w:t>A estimativa de retribuição é calculada com base no valor líquido pago pelo cliente, correspondente ao valor da assinatura. A seguir, apresentamos a projeção elaborada considerando a hipótese de conversão integral dos leads prospectados, oferecendo uma visão do potencial estimado de retribuição</w:t>
       </w:r>
       <w:r>
         <w:rPr>
@@ -1809,23 +1717,7 @@
           <w:sz w:val="24"/>
           <w:szCs w:val="24"/>
         </w:rPr>
-        <w:t xml:space="preserve"> Trata-se de uma estimativa, sujeita a variações conforme a taxa real de conversão</w:t>
-      </w:r>
-      <w:r>
-        <w:rPr>
-          <w:rFonts w:ascii="Arial Narrow" w:hAnsi="Arial Narrow" w:cstheme="minorBidi"/>
-          <w:sz w:val="24"/>
-          <w:szCs w:val="24"/>
-        </w:rPr>
-        <w:t>, plano escolhido, consumo compensado</w:t>
-      </w:r>
-      <w:r>
-        <w:rPr>
-          <w:rFonts w:ascii="Arial Narrow" w:hAnsi="Arial Narrow" w:cstheme="minorBidi"/>
-          <w:sz w:val="24"/>
-          <w:szCs w:val="24"/>
-        </w:rPr>
-        <w:t xml:space="preserve"> e outros fatores operacionais.</w:t>
+        <w:t xml:space="preserve"> Trata-se de uma estimativa, sujeita a variações conforme a taxa real de conversão, plano escolhido, consumo compensado e outros fatores operacionais.</w:t>
       </w:r>
     </w:p>
     <w:p>
@@ -5330,6 +5222,30 @@
 </file>
 
 <file path=customXml/item1.xml><?xml version="1.0" encoding="utf-8"?>
+<p:properties xmlns:p="http://schemas.microsoft.com/office/2006/metadata/properties" xmlns:xsi="http://www.w3.org/2001/XMLSchema-instance" xmlns:pc="http://schemas.microsoft.com/office/infopath/2007/PartnerControls">
+  <documentManagement>
+    <TaxCatchAll xmlns="3691c18e-b5ab-4b88-8c9c-85e14db3c204" xsi:nil="true"/>
+    <lcf76f155ced4ddcb4097134ff3c332f xmlns="7a6128d5-a724-43e6-8787-3ee596effb20">
+      <Terms xmlns="http://schemas.microsoft.com/office/infopath/2007/PartnerControls"/>
+    </lcf76f155ced4ddcb4097134ff3c332f>
+  </documentManagement>
+</p:properties>
+</file>
+
+<file path=customXml/item2.xml><?xml version="1.0" encoding="utf-8"?>
+<b:Sources xmlns:b="http://schemas.openxmlformats.org/officeDocument/2006/bibliography" xmlns="http://schemas.openxmlformats.org/officeDocument/2006/bibliography" SelectedStyle="\APASixthEditionOfficeOnline.xsl" StyleName="APA" Version="6"/>
+</file>
+
+<file path=customXml/item3.xml><?xml version="1.0" encoding="utf-8"?>
+<?mso-contentType ?>
+<FormTemplates xmlns="http://schemas.microsoft.com/sharepoint/v3/contenttype/forms">
+  <Display>DocumentLibraryForm</Display>
+  <Edit>DocumentLibraryForm</Edit>
+  <New>DocumentLibraryForm</New>
+</FormTemplates>
+</file>
+
+<file path=customXml/item4.xml><?xml version="1.0" encoding="utf-8"?>
 <ct:contentTypeSchema xmlns:ct="http://schemas.microsoft.com/office/2006/metadata/contentType" xmlns:ma="http://schemas.microsoft.com/office/2006/metadata/properties/metaAttributes" ct:_="" ma:_="" ma:contentTypeName="Documento" ma:contentTypeID="0x010100215B9BEB7A470D46AB2ED87F29F67430" ma:contentTypeVersion="13" ma:contentTypeDescription="Crie um novo documento." ma:contentTypeScope="" ma:versionID="d5834fee3a6dd38140e91a97fa686e09">
   <xsd:schema xmlns:xsd="http://www.w3.org/2001/XMLSchema" xmlns:xs="http://www.w3.org/2001/XMLSchema" xmlns:p="http://schemas.microsoft.com/office/2006/metadata/properties" xmlns:ns2="7a6128d5-a724-43e6-8787-3ee596effb20" xmlns:ns3="3691c18e-b5ab-4b88-8c9c-85e14db3c204" targetNamespace="http://schemas.microsoft.com/office/2006/metadata/properties" ma:root="true" ma:fieldsID="90e5bd77be69a14293238fcef9309b5a" ns2:_="" ns3:_="">
     <xsd:import namespace="7a6128d5-a724-43e6-8787-3ee596effb20"/>
@@ -5536,31 +5452,34 @@
 </ct:contentTypeSchema>
 </file>
 
-<file path=customXml/item2.xml><?xml version="1.0" encoding="utf-8"?>
-<?mso-contentType ?>
-<FormTemplates xmlns="http://schemas.microsoft.com/sharepoint/v3/contenttype/forms">
-  <Display>DocumentLibraryForm</Display>
-  <Edit>DocumentLibraryForm</Edit>
-  <New>DocumentLibraryForm</New>
-</FormTemplates>
+<file path=customXml/itemProps1.xml><?xml version="1.0" encoding="utf-8"?>
+<ds:datastoreItem xmlns:ds="http://schemas.openxmlformats.org/officeDocument/2006/customXml" ds:itemID="{8B6682D1-B9CB-434A-B79B-A221957BBE55}">
+  <ds:schemaRefs>
+    <ds:schemaRef ds:uri="http://schemas.microsoft.com/office/2006/metadata/properties"/>
+    <ds:schemaRef ds:uri="http://schemas.microsoft.com/office/infopath/2007/PartnerControls"/>
+    <ds:schemaRef ds:uri="3691c18e-b5ab-4b88-8c9c-85e14db3c204"/>
+    <ds:schemaRef ds:uri="7a6128d5-a724-43e6-8787-3ee596effb20"/>
+  </ds:schemaRefs>
+</ds:datastoreItem>
 </file>
 
-<file path=customXml/item3.xml><?xml version="1.0" encoding="utf-8"?>
-<b:Sources xmlns:b="http://schemas.openxmlformats.org/officeDocument/2006/bibliography" xmlns="http://schemas.openxmlformats.org/officeDocument/2006/bibliography" SelectedStyle="\APASixthEditionOfficeOnline.xsl" StyleName="APA" Version="6"/>
+<file path=customXml/itemProps2.xml><?xml version="1.0" encoding="utf-8"?>
+<ds:datastoreItem xmlns:ds="http://schemas.openxmlformats.org/officeDocument/2006/customXml" ds:itemID="{4CB72D1F-AE1A-46DB-A79E-7B02A4B96AB8}">
+  <ds:schemaRefs>
+    <ds:schemaRef ds:uri="http://schemas.openxmlformats.org/officeDocument/2006/bibliography"/>
+  </ds:schemaRefs>
+</ds:datastoreItem>
 </file>
 
-<file path=customXml/item4.xml><?xml version="1.0" encoding="utf-8"?>
-<p:properties xmlns:p="http://schemas.microsoft.com/office/2006/metadata/properties" xmlns:xsi="http://www.w3.org/2001/XMLSchema-instance" xmlns:pc="http://schemas.microsoft.com/office/infopath/2007/PartnerControls">
-  <documentManagement>
-    <TaxCatchAll xmlns="3691c18e-b5ab-4b88-8c9c-85e14db3c204" xsi:nil="true"/>
-    <lcf76f155ced4ddcb4097134ff3c332f xmlns="7a6128d5-a724-43e6-8787-3ee596effb20">
-      <Terms xmlns="http://schemas.microsoft.com/office/infopath/2007/PartnerControls"/>
-    </lcf76f155ced4ddcb4097134ff3c332f>
-  </documentManagement>
-</p:properties>
+<file path=customXml/itemProps3.xml><?xml version="1.0" encoding="utf-8"?>
+<ds:datastoreItem xmlns:ds="http://schemas.openxmlformats.org/officeDocument/2006/customXml" ds:itemID="{A5D1F554-636E-44E0-B93A-AC58128664FD}">
+  <ds:schemaRefs>
+    <ds:schemaRef ds:uri="http://schemas.microsoft.com/sharepoint/v3/contenttype/forms"/>
+  </ds:schemaRefs>
+</ds:datastoreItem>
 </file>
 
-<file path=customXml/itemProps1.xml><?xml version="1.0" encoding="utf-8"?>
+<file path=customXml/itemProps4.xml><?xml version="1.0" encoding="utf-8"?>
 <ds:datastoreItem xmlns:ds="http://schemas.openxmlformats.org/officeDocument/2006/customXml" ds:itemID="{5D912DA6-35A0-4A97-99F8-2D37FAF8F407}">
   <ds:schemaRefs>
     <ds:schemaRef ds:uri="http://schemas.microsoft.com/office/2006/metadata/contentType"/>
@@ -5577,31 +5496,4 @@
     <ds:schemaRef ds:uri="http://schemas.microsoft.com/internal/obd"/>
   </ds:schemaRefs>
 </ds:datastoreItem>
-</file>
-
-<file path=customXml/itemProps2.xml><?xml version="1.0" encoding="utf-8"?>
-<ds:datastoreItem xmlns:ds="http://schemas.openxmlformats.org/officeDocument/2006/customXml" ds:itemID="{A5D1F554-636E-44E0-B93A-AC58128664FD}">
-  <ds:schemaRefs>
-    <ds:schemaRef ds:uri="http://schemas.microsoft.com/sharepoint/v3/contenttype/forms"/>
-  </ds:schemaRefs>
-</ds:datastoreItem>
-</file>
-
-<file path=customXml/itemProps3.xml><?xml version="1.0" encoding="utf-8"?>
-<ds:datastoreItem xmlns:ds="http://schemas.openxmlformats.org/officeDocument/2006/customXml" ds:itemID="{4CB72D1F-AE1A-46DB-A79E-7B02A4B96AB8}">
-  <ds:schemaRefs>
-    <ds:schemaRef ds:uri="http://schemas.openxmlformats.org/officeDocument/2006/bibliography"/>
-  </ds:schemaRefs>
-</ds:datastoreItem>
-</file>
-
-<file path=customXml/itemProps4.xml><?xml version="1.0" encoding="utf-8"?>
-<ds:datastoreItem xmlns:ds="http://schemas.openxmlformats.org/officeDocument/2006/customXml" ds:itemID="{8B6682D1-B9CB-434A-B79B-A221957BBE55}">
-  <ds:schemaRefs>
-    <ds:schemaRef ds:uri="http://schemas.microsoft.com/office/2006/metadata/properties"/>
-    <ds:schemaRef ds:uri="http://schemas.microsoft.com/office/infopath/2007/PartnerControls"/>
-    <ds:schemaRef ds:uri="3691c18e-b5ab-4b88-8c9c-85e14db3c204"/>
-    <ds:schemaRef ds:uri="7a6128d5-a724-43e6-8787-3ee596effb20"/>
-  </ds:schemaRefs>
-</ds:datastoreItem>
 </file>
</xml_diff>